<commit_message>
Replaces empty values with hyphens
Modifies the document generation service to display hyphens
instead of empty strings or null values.
This ensures a cleaner presentation and avoids blank spaces
in the generated legal documents.

Removes obsolete template files.
Updates dependencies in pnpm-lock.yaml files.
</commit_message>
<xml_diff>
--- a/apps/legal-docs-blueprints/templates/carta_carro_nuevo/carta_carro_nuevo.docx
+++ b/apps/legal-docs-blueprints/templates/carta_carro_nuevo/carta_carro_nuevo.docx
@@ -58,7 +58,6 @@
         </w:rPr>
         <w:t>Guatemala, {</w:t>
       </w:r>
-      <w:proofErr w:type="spellStart"/>
       <w:r>
         <w:rPr>
           <w:rFonts w:ascii="Arial" w:eastAsia="Arial" w:hAnsi="Arial" w:cs="Arial"/>
@@ -69,7 +68,6 @@
         </w:rPr>
         <w:t>dia</w:t>
       </w:r>
-      <w:proofErr w:type="spellEnd"/>
       <w:r>
         <w:rPr>
           <w:rFonts w:ascii="Arial" w:eastAsia="Arial" w:hAnsi="Arial" w:cs="Arial"/>
@@ -80,7 +78,6 @@
         </w:rPr>
         <w:t>} de {</w:t>
       </w:r>
-      <w:proofErr w:type="spellStart"/>
       <w:r>
         <w:rPr>
           <w:rFonts w:ascii="Arial" w:eastAsia="Arial" w:hAnsi="Arial" w:cs="Arial"/>
@@ -91,7 +88,6 @@
         </w:rPr>
         <w:t>mesTexto</w:t>
       </w:r>
-      <w:proofErr w:type="spellEnd"/>
       <w:r>
         <w:rPr>
           <w:rFonts w:ascii="Arial" w:eastAsia="Arial" w:hAnsi="Arial" w:cs="Arial"/>
@@ -204,7 +200,6 @@
           <w:lang w:val="en-US"/>
         </w:rPr>
       </w:pPr>
-      <w:proofErr w:type="spellStart"/>
       <w:r>
         <w:rPr>
           <w:rFonts w:ascii="Arial" w:eastAsia="Arial" w:hAnsi="Arial" w:cs="Arial"/>
@@ -212,17 +207,7 @@
           <w:szCs w:val="20"/>
           <w:lang w:val="en-US"/>
         </w:rPr>
-        <w:t>Sres</w:t>
-      </w:r>
-      <w:proofErr w:type="spellEnd"/>
-      <w:r>
-        <w:rPr>
-          <w:rFonts w:ascii="Arial" w:eastAsia="Arial" w:hAnsi="Arial" w:cs="Arial"/>
-          <w:sz w:val="20"/>
-          <w:szCs w:val="20"/>
-          <w:lang w:val="en-US"/>
-        </w:rPr>
-        <w:t>. Cube Investments, S.A.</w:t>
+        <w:t>Sres. Cube Investments, S.A.</w:t>
       </w:r>
     </w:p>
     <w:p>
@@ -286,7 +271,6 @@
         </w:rPr>
         <w:t>{</w:t>
       </w:r>
-      <w:proofErr w:type="spellStart"/>
       <w:r>
         <w:rPr>
           <w:rFonts w:ascii="Arial" w:eastAsia="Arial" w:hAnsi="Arial" w:cs="Arial"/>
@@ -297,7 +281,6 @@
         </w:rPr>
         <w:t>nombreCompleto</w:t>
       </w:r>
-      <w:proofErr w:type="spellEnd"/>
       <w:r>
         <w:rPr>
           <w:rFonts w:ascii="Arial" w:eastAsia="Arial" w:hAnsi="Arial" w:cs="Arial"/>
@@ -342,663 +325,370 @@
           <w:sz w:val="20"/>
           <w:szCs w:val="20"/>
         </w:rPr>
+        <w:t>{dpiTexto},</w:t>
+      </w:r>
+      <w:r>
+        <w:rPr>
+          <w:rFonts w:ascii="Arial" w:eastAsia="Arial" w:hAnsi="Arial" w:cs="Arial"/>
+          <w:color w:val="000000"/>
+          <w:sz w:val="20"/>
+          <w:szCs w:val="20"/>
+        </w:rPr>
+        <w:t xml:space="preserve"> </w:t>
+      </w:r>
+      <w:r>
+        <w:rPr>
+          <w:rFonts w:ascii="Arial" w:eastAsia="Arial" w:hAnsi="Arial" w:cs="Arial"/>
+          <w:color w:val="000000"/>
+          <w:sz w:val="20"/>
+          <w:szCs w:val="20"/>
+          <w:highlight w:val="white"/>
+        </w:rPr>
+        <w:t>extendido por el Registro Nacional de las Personas –RENAP-, República de Guatemala, Centroamérica,</w:t>
+      </w:r>
+      <w:r>
+        <w:rPr>
+          <w:rFonts w:ascii="Arial" w:eastAsia="Arial" w:hAnsi="Arial" w:cs="Arial"/>
+          <w:color w:val="000000"/>
+          <w:sz w:val="20"/>
+          <w:szCs w:val="20"/>
+        </w:rPr>
+        <w:t xml:space="preserve"> manifiesto mi conformidad en el proceso de adquisición del Vehículo nuevo </w:t>
+      </w:r>
+      <w:r>
+        <w:rPr>
+          <w:rFonts w:ascii="Arial" w:eastAsia="Arial" w:hAnsi="Arial" w:cs="Arial"/>
+          <w:b/>
+          <w:color w:val="000000"/>
+          <w:sz w:val="20"/>
+          <w:szCs w:val="20"/>
+        </w:rPr>
+        <w:t xml:space="preserve"> </w:t>
+      </w:r>
+      <w:r>
+        <w:rPr>
+          <w:rFonts w:ascii="Arial" w:eastAsia="Arial" w:hAnsi="Arial" w:cs="Arial"/>
+          <w:b/>
+          <w:color w:val="000000"/>
+          <w:sz w:val="20"/>
+          <w:szCs w:val="20"/>
+        </w:rPr>
+        <w:t>Tipo:</w:t>
+      </w:r>
+      <w:r>
+        <w:rPr>
+          <w:rFonts w:ascii="Arial" w:eastAsia="Arial" w:hAnsi="Arial" w:cs="Arial"/>
+          <w:color w:val="000000"/>
+          <w:sz w:val="20"/>
+          <w:szCs w:val="20"/>
+        </w:rPr>
+        <w:t xml:space="preserve"> {tipoVehiculo}; </w:t>
+      </w:r>
+      <w:r>
+        <w:rPr>
+          <w:rFonts w:ascii="Arial" w:eastAsia="Arial" w:hAnsi="Arial" w:cs="Arial"/>
+          <w:b/>
+          <w:color w:val="000000"/>
+          <w:sz w:val="20"/>
+          <w:szCs w:val="20"/>
+        </w:rPr>
+        <w:t xml:space="preserve">Marca: </w:t>
+      </w:r>
+      <w:r>
+        <w:rPr>
+          <w:rFonts w:ascii="Arial" w:eastAsia="Arial" w:hAnsi="Arial" w:cs="Arial"/>
+          <w:bCs/>
+          <w:color w:val="000000"/>
+          <w:sz w:val="20"/>
+          <w:szCs w:val="20"/>
+        </w:rPr>
+        <w:t>{marcaVehiculo};</w:t>
+      </w:r>
+      <w:r>
+        <w:rPr>
+          <w:rFonts w:ascii="Arial" w:eastAsia="Arial" w:hAnsi="Arial" w:cs="Arial"/>
+          <w:color w:val="000000"/>
+          <w:sz w:val="20"/>
+          <w:szCs w:val="20"/>
+        </w:rPr>
+        <w:t xml:space="preserve"> </w:t>
+      </w:r>
+      <w:r>
+        <w:rPr>
+          <w:rFonts w:ascii="Arial" w:eastAsia="Arial" w:hAnsi="Arial" w:cs="Arial"/>
+          <w:b/>
+          <w:color w:val="000000"/>
+          <w:sz w:val="20"/>
+          <w:szCs w:val="20"/>
+        </w:rPr>
+        <w:t>Color:</w:t>
+      </w:r>
+      <w:r>
+        <w:rPr>
+          <w:rFonts w:ascii="Arial" w:eastAsia="Arial" w:hAnsi="Arial" w:cs="Arial"/>
+          <w:color w:val="000000"/>
+          <w:sz w:val="20"/>
+          <w:szCs w:val="20"/>
+        </w:rPr>
+        <w:t xml:space="preserve"> {colorVehiculo}; </w:t>
+      </w:r>
+      <w:r>
+        <w:rPr>
+          <w:rFonts w:ascii="Arial" w:eastAsia="Arial" w:hAnsi="Arial" w:cs="Arial"/>
+          <w:b/>
+          <w:color w:val="000000"/>
+          <w:sz w:val="20"/>
+          <w:szCs w:val="20"/>
+        </w:rPr>
+        <w:t>Uso:</w:t>
+      </w:r>
+      <w:r>
+        <w:rPr>
+          <w:rFonts w:ascii="Arial" w:eastAsia="Arial" w:hAnsi="Arial" w:cs="Arial"/>
+          <w:color w:val="000000"/>
+          <w:sz w:val="20"/>
+          <w:szCs w:val="20"/>
+        </w:rPr>
+        <w:t xml:space="preserve"> {usoVehiculo}; </w:t>
+      </w:r>
+      <w:r>
+        <w:rPr>
+          <w:rFonts w:ascii="Arial" w:eastAsia="Arial" w:hAnsi="Arial" w:cs="Arial"/>
+          <w:b/>
+          <w:color w:val="000000"/>
+          <w:sz w:val="20"/>
+          <w:szCs w:val="20"/>
+        </w:rPr>
+        <w:t>Chasis:</w:t>
+      </w:r>
+      <w:r>
+        <w:rPr>
+          <w:rFonts w:ascii="Arial" w:eastAsia="Arial" w:hAnsi="Arial" w:cs="Arial"/>
+          <w:color w:val="000000"/>
+          <w:sz w:val="20"/>
+          <w:szCs w:val="20"/>
+        </w:rPr>
+        <w:t xml:space="preserve"> {chasisVehiculo}; </w:t>
+      </w:r>
+      <w:r>
+        <w:rPr>
+          <w:rFonts w:ascii="Arial" w:eastAsia="Arial" w:hAnsi="Arial" w:cs="Arial"/>
+          <w:b/>
+          <w:color w:val="000000"/>
+          <w:sz w:val="20"/>
+          <w:szCs w:val="20"/>
+        </w:rPr>
+        <w:t>Combustible:</w:t>
+      </w:r>
+      <w:r>
+        <w:rPr>
+          <w:rFonts w:ascii="Arial" w:eastAsia="Arial" w:hAnsi="Arial" w:cs="Arial"/>
+          <w:color w:val="000000"/>
+          <w:sz w:val="20"/>
+          <w:szCs w:val="20"/>
+        </w:rPr>
+        <w:t xml:space="preserve"> {combustibleVehiculo}; </w:t>
+      </w:r>
+      <w:r>
+        <w:rPr>
+          <w:rFonts w:ascii="Arial" w:eastAsia="Arial" w:hAnsi="Arial" w:cs="Arial"/>
+          <w:b/>
+          <w:color w:val="000000"/>
+          <w:sz w:val="20"/>
+          <w:szCs w:val="20"/>
+        </w:rPr>
+        <w:t>Motor:</w:t>
+      </w:r>
+      <w:r>
+        <w:rPr>
+          <w:rFonts w:ascii="Arial" w:eastAsia="Arial" w:hAnsi="Arial" w:cs="Arial"/>
+          <w:color w:val="000000"/>
+          <w:sz w:val="20"/>
+          <w:szCs w:val="20"/>
+        </w:rPr>
+        <w:t xml:space="preserve"> {motorVehiculo}; </w:t>
+      </w:r>
+      <w:r>
+        <w:rPr>
+          <w:rFonts w:ascii="Arial" w:eastAsia="Arial" w:hAnsi="Arial" w:cs="Arial"/>
+          <w:b/>
+          <w:color w:val="000000"/>
+          <w:sz w:val="20"/>
+          <w:szCs w:val="20"/>
+        </w:rPr>
+        <w:t>Serie:</w:t>
+      </w:r>
+      <w:r>
+        <w:rPr>
+          <w:rFonts w:ascii="Arial" w:eastAsia="Arial" w:hAnsi="Arial" w:cs="Arial"/>
+          <w:color w:val="000000"/>
+          <w:sz w:val="20"/>
+          <w:szCs w:val="20"/>
+        </w:rPr>
+        <w:t xml:space="preserve">  {serieVehiculo}; </w:t>
+      </w:r>
+      <w:r>
+        <w:rPr>
+          <w:rFonts w:ascii="Arial" w:eastAsia="Arial" w:hAnsi="Arial" w:cs="Arial"/>
+          <w:b/>
+          <w:color w:val="000000"/>
+          <w:sz w:val="20"/>
+          <w:szCs w:val="20"/>
+        </w:rPr>
+        <w:t>Línea o estilo:</w:t>
+      </w:r>
+      <w:r>
+        <w:rPr>
+          <w:rFonts w:ascii="Arial" w:eastAsia="Arial" w:hAnsi="Arial" w:cs="Arial"/>
+          <w:color w:val="000000"/>
+          <w:sz w:val="20"/>
+          <w:szCs w:val="20"/>
+        </w:rPr>
+        <w:t xml:space="preserve"> {lineaVehiculo}; </w:t>
+      </w:r>
+      <w:r>
+        <w:rPr>
+          <w:rFonts w:ascii="Arial" w:eastAsia="Arial" w:hAnsi="Arial" w:cs="Arial"/>
+          <w:b/>
+          <w:color w:val="000000"/>
+          <w:sz w:val="20"/>
+          <w:szCs w:val="20"/>
+        </w:rPr>
+        <w:t>Modelo:</w:t>
+      </w:r>
+      <w:r>
+        <w:rPr>
+          <w:rFonts w:ascii="Arial" w:eastAsia="Arial" w:hAnsi="Arial" w:cs="Arial"/>
+          <w:color w:val="000000"/>
+          <w:sz w:val="20"/>
+          <w:szCs w:val="20"/>
+        </w:rPr>
+        <w:t xml:space="preserve"> {modeloVehiculo}; </w:t>
+      </w:r>
+      <w:r>
+        <w:rPr>
+          <w:rFonts w:ascii="Arial" w:eastAsia="Arial" w:hAnsi="Arial" w:cs="Arial"/>
+          <w:b/>
+          <w:color w:val="000000"/>
+          <w:sz w:val="20"/>
+          <w:szCs w:val="20"/>
+        </w:rPr>
+        <w:t>Centímetros cúbicos:</w:t>
+      </w:r>
+      <w:r>
+        <w:rPr>
+          <w:rFonts w:ascii="Arial" w:eastAsia="Arial" w:hAnsi="Arial" w:cs="Arial"/>
+          <w:color w:val="000000"/>
+          <w:sz w:val="20"/>
+          <w:szCs w:val="20"/>
+        </w:rPr>
+        <w:t xml:space="preserve"> {cm3Vehiculo}; </w:t>
+      </w:r>
+      <w:r>
+        <w:rPr>
+          <w:rFonts w:ascii="Arial" w:eastAsia="Arial" w:hAnsi="Arial" w:cs="Arial"/>
+          <w:b/>
+          <w:color w:val="000000"/>
+          <w:sz w:val="20"/>
+          <w:szCs w:val="20"/>
+        </w:rPr>
+        <w:t xml:space="preserve">Asientos: </w:t>
+      </w:r>
+      <w:r>
+        <w:rPr>
+          <w:rFonts w:ascii="Arial" w:eastAsia="Arial" w:hAnsi="Arial" w:cs="Arial"/>
+          <w:bCs/>
+          <w:color w:val="000000"/>
+          <w:sz w:val="20"/>
+          <w:szCs w:val="20"/>
+        </w:rPr>
+        <w:t>{asientosVehiculo};</w:t>
+      </w:r>
+      <w:r>
+        <w:rPr>
+          <w:rFonts w:ascii="Arial" w:eastAsia="Arial" w:hAnsi="Arial" w:cs="Arial"/>
+          <w:color w:val="000000"/>
+          <w:sz w:val="20"/>
+          <w:szCs w:val="20"/>
+        </w:rPr>
+        <w:t xml:space="preserve"> </w:t>
+      </w:r>
+      <w:r>
+        <w:rPr>
+          <w:rFonts w:ascii="Arial" w:eastAsia="Arial" w:hAnsi="Arial" w:cs="Arial"/>
+          <w:b/>
+          <w:color w:val="000000"/>
+          <w:sz w:val="20"/>
+          <w:szCs w:val="20"/>
+        </w:rPr>
+        <w:t>Cilindros:</w:t>
+      </w:r>
+      <w:r>
+        <w:rPr>
+          <w:rFonts w:ascii="Arial" w:eastAsia="Arial" w:hAnsi="Arial" w:cs="Arial"/>
+          <w:color w:val="000000"/>
+          <w:sz w:val="20"/>
+          <w:szCs w:val="20"/>
+        </w:rPr>
+        <w:t xml:space="preserve"> {cilindrosVehiculo};</w:t>
+      </w:r>
+      <w:r>
+        <w:rPr>
+          <w:rFonts w:ascii="Arial" w:eastAsia="Arial" w:hAnsi="Arial" w:cs="Arial"/>
+          <w:i/>
+          <w:color w:val="000000"/>
+          <w:sz w:val="20"/>
+          <w:szCs w:val="20"/>
+        </w:rPr>
+        <w:t xml:space="preserve"> </w:t>
+      </w:r>
+      <w:r>
+        <w:rPr>
+          <w:rFonts w:ascii="Arial" w:eastAsia="Arial" w:hAnsi="Arial" w:cs="Arial"/>
+          <w:b/>
+          <w:color w:val="000000"/>
+          <w:sz w:val="20"/>
+          <w:szCs w:val="20"/>
+        </w:rPr>
+        <w:t xml:space="preserve">Código ISCV: </w:t>
+      </w:r>
+      <w:r>
+        <w:rPr>
+          <w:rFonts w:ascii="Arial" w:eastAsia="Arial" w:hAnsi="Arial" w:cs="Arial"/>
+          <w:color w:val="000000"/>
+          <w:sz w:val="20"/>
+          <w:szCs w:val="20"/>
+        </w:rPr>
+        <w:t xml:space="preserve">{iscvVehiculo}, </w:t>
+      </w:r>
+      <w:r>
+        <w:rPr>
+          <w:rFonts w:ascii="Arial" w:eastAsia="Arial" w:hAnsi="Arial" w:cs="Arial"/>
+          <w:color w:val="000000"/>
+          <w:sz w:val="20"/>
+          <w:szCs w:val="20"/>
+        </w:rPr>
+        <w:t xml:space="preserve">ante </w:t>
+      </w:r>
+      <w:r>
+        <w:rPr>
+          <w:rFonts w:ascii="Arial" w:eastAsia="Arial" w:hAnsi="Arial" w:cs="Arial"/>
+          <w:b/>
+          <w:color w:val="000000"/>
+          <w:sz w:val="20"/>
+          <w:szCs w:val="20"/>
+        </w:rPr>
         <w:t>{</w:t>
       </w:r>
-      <w:proofErr w:type="spellStart"/>
-      <w:r>
-        <w:rPr>
-          <w:rFonts w:ascii="Arial" w:eastAsia="Arial" w:hAnsi="Arial" w:cs="Arial"/>
-          <w:color w:val="000000"/>
-          <w:sz w:val="20"/>
-          <w:szCs w:val="20"/>
-        </w:rPr>
-        <w:t>dpiTexto</w:t>
-      </w:r>
-      <w:proofErr w:type="spellEnd"/>
-      <w:r>
-        <w:rPr>
-          <w:rFonts w:ascii="Arial" w:eastAsia="Arial" w:hAnsi="Arial" w:cs="Arial"/>
-          <w:color w:val="000000"/>
-          <w:sz w:val="20"/>
-          <w:szCs w:val="20"/>
-        </w:rPr>
-        <w:t>},</w:t>
-      </w:r>
-      <w:r>
-        <w:rPr>
-          <w:rFonts w:ascii="Arial" w:eastAsia="Arial" w:hAnsi="Arial" w:cs="Arial"/>
-          <w:color w:val="000000"/>
-          <w:sz w:val="20"/>
-          <w:szCs w:val="20"/>
-        </w:rPr>
-        <w:t xml:space="preserve"> </w:t>
-      </w:r>
-      <w:r>
-        <w:rPr>
-          <w:rFonts w:ascii="Arial" w:eastAsia="Arial" w:hAnsi="Arial" w:cs="Arial"/>
-          <w:color w:val="000000"/>
-          <w:sz w:val="20"/>
-          <w:szCs w:val="20"/>
-          <w:highlight w:val="white"/>
-        </w:rPr>
-        <w:t>extendido por el Registro Nacional de las Personas –RENAP-, República de Guatemala, Centroamérica,</w:t>
-      </w:r>
-      <w:r>
-        <w:rPr>
-          <w:rFonts w:ascii="Arial" w:eastAsia="Arial" w:hAnsi="Arial" w:cs="Arial"/>
-          <w:color w:val="000000"/>
-          <w:sz w:val="20"/>
-          <w:szCs w:val="20"/>
-        </w:rPr>
-        <w:t xml:space="preserve"> manifiesto mi conformidad en el proceso de adquisición del Vehículo nuevo </w:t>
-      </w:r>
-      <w:r>
-        <w:rPr>
-          <w:rFonts w:ascii="Arial" w:eastAsia="Arial" w:hAnsi="Arial" w:cs="Arial"/>
-          <w:b/>
-          <w:color w:val="000000"/>
-          <w:sz w:val="20"/>
-          <w:szCs w:val="20"/>
-        </w:rPr>
-        <w:t xml:space="preserve"> </w:t>
-      </w:r>
-      <w:r>
-        <w:rPr>
-          <w:rFonts w:ascii="Arial" w:eastAsia="Arial" w:hAnsi="Arial" w:cs="Arial"/>
-          <w:b/>
-          <w:color w:val="000000"/>
-          <w:sz w:val="20"/>
-          <w:szCs w:val="20"/>
-        </w:rPr>
-        <w:t>Tipo:</w:t>
-      </w:r>
-      <w:r>
-        <w:rPr>
-          <w:rFonts w:ascii="Arial" w:eastAsia="Arial" w:hAnsi="Arial" w:cs="Arial"/>
-          <w:color w:val="000000"/>
-          <w:sz w:val="20"/>
-          <w:szCs w:val="20"/>
-        </w:rPr>
-        <w:t xml:space="preserve"> {</w:t>
-      </w:r>
-      <w:proofErr w:type="spellStart"/>
-      <w:r>
-        <w:rPr>
-          <w:rFonts w:ascii="Arial" w:eastAsia="Arial" w:hAnsi="Arial" w:cs="Arial"/>
-          <w:color w:val="000000"/>
-          <w:sz w:val="20"/>
-          <w:szCs w:val="20"/>
-        </w:rPr>
-        <w:t>tipoVehiculo</w:t>
-      </w:r>
-      <w:proofErr w:type="spellEnd"/>
-      <w:r>
-        <w:rPr>
-          <w:rFonts w:ascii="Arial" w:eastAsia="Arial" w:hAnsi="Arial" w:cs="Arial"/>
-          <w:color w:val="000000"/>
-          <w:sz w:val="20"/>
-          <w:szCs w:val="20"/>
-        </w:rPr>
-        <w:t xml:space="preserve">}; </w:t>
-      </w:r>
-      <w:r>
-        <w:rPr>
-          <w:rFonts w:ascii="Arial" w:eastAsia="Arial" w:hAnsi="Arial" w:cs="Arial"/>
-          <w:b/>
-          <w:color w:val="000000"/>
-          <w:sz w:val="20"/>
-          <w:szCs w:val="20"/>
-        </w:rPr>
-        <w:t xml:space="preserve">Marca: </w:t>
-      </w:r>
-      <w:r>
-        <w:rPr>
-          <w:rFonts w:ascii="Arial" w:eastAsia="Arial" w:hAnsi="Arial" w:cs="Arial"/>
-          <w:bCs/>
-          <w:color w:val="000000"/>
-          <w:sz w:val="20"/>
-          <w:szCs w:val="20"/>
-        </w:rPr>
-        <w:t>{</w:t>
-      </w:r>
-      <w:proofErr w:type="spellStart"/>
-      <w:r>
-        <w:rPr>
-          <w:rFonts w:ascii="Arial" w:eastAsia="Arial" w:hAnsi="Arial" w:cs="Arial"/>
-          <w:bCs/>
-          <w:color w:val="000000"/>
-          <w:sz w:val="20"/>
-          <w:szCs w:val="20"/>
-        </w:rPr>
-        <w:t>marcaVehiculo</w:t>
-      </w:r>
-      <w:proofErr w:type="spellEnd"/>
-      <w:r>
-        <w:rPr>
-          <w:rFonts w:ascii="Arial" w:eastAsia="Arial" w:hAnsi="Arial" w:cs="Arial"/>
-          <w:bCs/>
-          <w:color w:val="000000"/>
-          <w:sz w:val="20"/>
-          <w:szCs w:val="20"/>
-        </w:rPr>
-        <w:t>};</w:t>
-      </w:r>
-      <w:r>
-        <w:rPr>
-          <w:rFonts w:ascii="Arial" w:eastAsia="Arial" w:hAnsi="Arial" w:cs="Arial"/>
-          <w:color w:val="000000"/>
-          <w:sz w:val="20"/>
-          <w:szCs w:val="20"/>
-        </w:rPr>
-        <w:t xml:space="preserve"> </w:t>
-      </w:r>
-      <w:r>
-        <w:rPr>
-          <w:rFonts w:ascii="Arial" w:eastAsia="Arial" w:hAnsi="Arial" w:cs="Arial"/>
-          <w:b/>
-          <w:color w:val="000000"/>
-          <w:sz w:val="20"/>
-          <w:szCs w:val="20"/>
-        </w:rPr>
-        <w:t>Color:</w:t>
-      </w:r>
-      <w:r>
-        <w:rPr>
-          <w:rFonts w:ascii="Arial" w:eastAsia="Arial" w:hAnsi="Arial" w:cs="Arial"/>
-          <w:color w:val="000000"/>
-          <w:sz w:val="20"/>
-          <w:szCs w:val="20"/>
-        </w:rPr>
-        <w:t xml:space="preserve"> {</w:t>
-      </w:r>
-      <w:proofErr w:type="spellStart"/>
-      <w:r>
-        <w:rPr>
-          <w:rFonts w:ascii="Arial" w:eastAsia="Arial" w:hAnsi="Arial" w:cs="Arial"/>
-          <w:color w:val="000000"/>
-          <w:sz w:val="20"/>
-          <w:szCs w:val="20"/>
-        </w:rPr>
-        <w:t>colorVehiculo</w:t>
-      </w:r>
-      <w:proofErr w:type="spellEnd"/>
-      <w:r>
-        <w:rPr>
-          <w:rFonts w:ascii="Arial" w:eastAsia="Arial" w:hAnsi="Arial" w:cs="Arial"/>
-          <w:color w:val="000000"/>
-          <w:sz w:val="20"/>
-          <w:szCs w:val="20"/>
-        </w:rPr>
-        <w:t xml:space="preserve">}; </w:t>
-      </w:r>
-      <w:r>
-        <w:rPr>
-          <w:rFonts w:ascii="Arial" w:eastAsia="Arial" w:hAnsi="Arial" w:cs="Arial"/>
-          <w:b/>
-          <w:color w:val="000000"/>
-          <w:sz w:val="20"/>
-          <w:szCs w:val="20"/>
-        </w:rPr>
-        <w:t>Uso:</w:t>
-      </w:r>
-      <w:r>
-        <w:rPr>
-          <w:rFonts w:ascii="Arial" w:eastAsia="Arial" w:hAnsi="Arial" w:cs="Arial"/>
-          <w:color w:val="000000"/>
-          <w:sz w:val="20"/>
-          <w:szCs w:val="20"/>
-        </w:rPr>
-        <w:t xml:space="preserve"> {</w:t>
-      </w:r>
-      <w:proofErr w:type="spellStart"/>
-      <w:r>
-        <w:rPr>
-          <w:rFonts w:ascii="Arial" w:eastAsia="Arial" w:hAnsi="Arial" w:cs="Arial"/>
-          <w:color w:val="000000"/>
-          <w:sz w:val="20"/>
-          <w:szCs w:val="20"/>
-        </w:rPr>
-        <w:t>usoVehiculo</w:t>
-      </w:r>
-      <w:proofErr w:type="spellEnd"/>
-      <w:r>
-        <w:rPr>
-          <w:rFonts w:ascii="Arial" w:eastAsia="Arial" w:hAnsi="Arial" w:cs="Arial"/>
-          <w:color w:val="000000"/>
-          <w:sz w:val="20"/>
-          <w:szCs w:val="20"/>
-        </w:rPr>
-        <w:t xml:space="preserve">}; </w:t>
-      </w:r>
-      <w:r>
-        <w:rPr>
-          <w:rFonts w:ascii="Arial" w:eastAsia="Arial" w:hAnsi="Arial" w:cs="Arial"/>
-          <w:b/>
-          <w:color w:val="000000"/>
-          <w:sz w:val="20"/>
-          <w:szCs w:val="20"/>
-        </w:rPr>
-        <w:t>Chasis:</w:t>
-      </w:r>
-      <w:r>
-        <w:rPr>
-          <w:rFonts w:ascii="Arial" w:eastAsia="Arial" w:hAnsi="Arial" w:cs="Arial"/>
-          <w:color w:val="000000"/>
-          <w:sz w:val="20"/>
-          <w:szCs w:val="20"/>
-        </w:rPr>
-        <w:t xml:space="preserve"> {</w:t>
-      </w:r>
-      <w:proofErr w:type="spellStart"/>
-      <w:r>
-        <w:rPr>
-          <w:rFonts w:ascii="Arial" w:eastAsia="Arial" w:hAnsi="Arial" w:cs="Arial"/>
-          <w:color w:val="000000"/>
-          <w:sz w:val="20"/>
-          <w:szCs w:val="20"/>
-        </w:rPr>
-        <w:t>chasisVehiculo</w:t>
-      </w:r>
-      <w:proofErr w:type="spellEnd"/>
-      <w:r>
-        <w:rPr>
-          <w:rFonts w:ascii="Arial" w:eastAsia="Arial" w:hAnsi="Arial" w:cs="Arial"/>
-          <w:color w:val="000000"/>
-          <w:sz w:val="20"/>
-          <w:szCs w:val="20"/>
-        </w:rPr>
-        <w:t xml:space="preserve">}; </w:t>
-      </w:r>
-      <w:r>
-        <w:rPr>
-          <w:rFonts w:ascii="Arial" w:eastAsia="Arial" w:hAnsi="Arial" w:cs="Arial"/>
-          <w:b/>
-          <w:color w:val="000000"/>
-          <w:sz w:val="20"/>
-          <w:szCs w:val="20"/>
-        </w:rPr>
-        <w:t>Combustible:</w:t>
-      </w:r>
-      <w:r>
-        <w:rPr>
-          <w:rFonts w:ascii="Arial" w:eastAsia="Arial" w:hAnsi="Arial" w:cs="Arial"/>
-          <w:color w:val="000000"/>
-          <w:sz w:val="20"/>
-          <w:szCs w:val="20"/>
-        </w:rPr>
-        <w:t xml:space="preserve"> {</w:t>
-      </w:r>
-      <w:proofErr w:type="spellStart"/>
-      <w:r>
-        <w:rPr>
-          <w:rFonts w:ascii="Arial" w:eastAsia="Arial" w:hAnsi="Arial" w:cs="Arial"/>
-          <w:color w:val="000000"/>
-          <w:sz w:val="20"/>
-          <w:szCs w:val="20"/>
-        </w:rPr>
-        <w:t>combustibleVehiculo</w:t>
-      </w:r>
-      <w:proofErr w:type="spellEnd"/>
-      <w:r>
-        <w:rPr>
-          <w:rFonts w:ascii="Arial" w:eastAsia="Arial" w:hAnsi="Arial" w:cs="Arial"/>
-          <w:color w:val="000000"/>
-          <w:sz w:val="20"/>
-          <w:szCs w:val="20"/>
-        </w:rPr>
-        <w:t xml:space="preserve">}; </w:t>
-      </w:r>
-      <w:r>
-        <w:rPr>
-          <w:rFonts w:ascii="Arial" w:eastAsia="Arial" w:hAnsi="Arial" w:cs="Arial"/>
-          <w:b/>
-          <w:color w:val="000000"/>
-          <w:sz w:val="20"/>
-          <w:szCs w:val="20"/>
-        </w:rPr>
-        <w:t>Motor:</w:t>
-      </w:r>
-      <w:r>
-        <w:rPr>
-          <w:rFonts w:ascii="Arial" w:eastAsia="Arial" w:hAnsi="Arial" w:cs="Arial"/>
-          <w:color w:val="000000"/>
-          <w:sz w:val="20"/>
-          <w:szCs w:val="20"/>
-        </w:rPr>
-        <w:t xml:space="preserve"> {</w:t>
-      </w:r>
-      <w:proofErr w:type="spellStart"/>
-      <w:r>
-        <w:rPr>
-          <w:rFonts w:ascii="Arial" w:eastAsia="Arial" w:hAnsi="Arial" w:cs="Arial"/>
-          <w:color w:val="000000"/>
-          <w:sz w:val="20"/>
-          <w:szCs w:val="20"/>
-        </w:rPr>
-        <w:t>motorVehiculo</w:t>
-      </w:r>
-      <w:proofErr w:type="spellEnd"/>
-      <w:r>
-        <w:rPr>
-          <w:rFonts w:ascii="Arial" w:eastAsia="Arial" w:hAnsi="Arial" w:cs="Arial"/>
-          <w:color w:val="000000"/>
-          <w:sz w:val="20"/>
-          <w:szCs w:val="20"/>
-        </w:rPr>
-        <w:t xml:space="preserve">}; </w:t>
-      </w:r>
-      <w:r>
-        <w:rPr>
-          <w:rFonts w:ascii="Arial" w:eastAsia="Arial" w:hAnsi="Arial" w:cs="Arial"/>
-          <w:b/>
-          <w:color w:val="000000"/>
-          <w:sz w:val="20"/>
-          <w:szCs w:val="20"/>
-        </w:rPr>
-        <w:t>Serie:</w:t>
-      </w:r>
-      <w:r>
-        <w:rPr>
-          <w:rFonts w:ascii="Arial" w:eastAsia="Arial" w:hAnsi="Arial" w:cs="Arial"/>
-          <w:color w:val="000000"/>
-          <w:sz w:val="20"/>
-          <w:szCs w:val="20"/>
-        </w:rPr>
-        <w:t xml:space="preserve">  {</w:t>
-      </w:r>
-      <w:proofErr w:type="spellStart"/>
-      <w:r>
-        <w:rPr>
-          <w:rFonts w:ascii="Arial" w:eastAsia="Arial" w:hAnsi="Arial" w:cs="Arial"/>
-          <w:color w:val="000000"/>
-          <w:sz w:val="20"/>
-          <w:szCs w:val="20"/>
-        </w:rPr>
-        <w:t>serieVehiculo</w:t>
-      </w:r>
-      <w:proofErr w:type="spellEnd"/>
-      <w:r>
-        <w:rPr>
-          <w:rFonts w:ascii="Arial" w:eastAsia="Arial" w:hAnsi="Arial" w:cs="Arial"/>
-          <w:color w:val="000000"/>
-          <w:sz w:val="20"/>
-          <w:szCs w:val="20"/>
-        </w:rPr>
-        <w:t xml:space="preserve">}; </w:t>
-      </w:r>
-      <w:r>
-        <w:rPr>
-          <w:rFonts w:ascii="Arial" w:eastAsia="Arial" w:hAnsi="Arial" w:cs="Arial"/>
-          <w:b/>
-          <w:color w:val="000000"/>
-          <w:sz w:val="20"/>
-          <w:szCs w:val="20"/>
-        </w:rPr>
-        <w:t>Línea o estilo:</w:t>
-      </w:r>
-      <w:r>
-        <w:rPr>
-          <w:rFonts w:ascii="Arial" w:eastAsia="Arial" w:hAnsi="Arial" w:cs="Arial"/>
-          <w:color w:val="000000"/>
-          <w:sz w:val="20"/>
-          <w:szCs w:val="20"/>
-        </w:rPr>
-        <w:t xml:space="preserve"> {</w:t>
-      </w:r>
-      <w:proofErr w:type="spellStart"/>
-      <w:r>
-        <w:rPr>
-          <w:rFonts w:ascii="Arial" w:eastAsia="Arial" w:hAnsi="Arial" w:cs="Arial"/>
-          <w:color w:val="000000"/>
-          <w:sz w:val="20"/>
-          <w:szCs w:val="20"/>
-        </w:rPr>
-        <w:t>lineaVehiculo</w:t>
-      </w:r>
-      <w:proofErr w:type="spellEnd"/>
-      <w:r>
-        <w:rPr>
-          <w:rFonts w:ascii="Arial" w:eastAsia="Arial" w:hAnsi="Arial" w:cs="Arial"/>
-          <w:color w:val="000000"/>
-          <w:sz w:val="20"/>
-          <w:szCs w:val="20"/>
-        </w:rPr>
-        <w:t xml:space="preserve">}; </w:t>
-      </w:r>
-      <w:r>
-        <w:rPr>
-          <w:rFonts w:ascii="Arial" w:eastAsia="Arial" w:hAnsi="Arial" w:cs="Arial"/>
-          <w:b/>
-          <w:color w:val="000000"/>
-          <w:sz w:val="20"/>
-          <w:szCs w:val="20"/>
-        </w:rPr>
-        <w:t>Modelo:</w:t>
-      </w:r>
-      <w:r>
-        <w:rPr>
-          <w:rFonts w:ascii="Arial" w:eastAsia="Arial" w:hAnsi="Arial" w:cs="Arial"/>
-          <w:color w:val="000000"/>
-          <w:sz w:val="20"/>
-          <w:szCs w:val="20"/>
-        </w:rPr>
-        <w:t xml:space="preserve"> {</w:t>
-      </w:r>
-      <w:proofErr w:type="spellStart"/>
-      <w:r>
-        <w:rPr>
-          <w:rFonts w:ascii="Arial" w:eastAsia="Arial" w:hAnsi="Arial" w:cs="Arial"/>
-          <w:color w:val="000000"/>
-          <w:sz w:val="20"/>
-          <w:szCs w:val="20"/>
-        </w:rPr>
-        <w:t>modeloVehiculo</w:t>
-      </w:r>
-      <w:proofErr w:type="spellEnd"/>
-      <w:r>
-        <w:rPr>
-          <w:rFonts w:ascii="Arial" w:eastAsia="Arial" w:hAnsi="Arial" w:cs="Arial"/>
-          <w:color w:val="000000"/>
-          <w:sz w:val="20"/>
-          <w:szCs w:val="20"/>
-        </w:rPr>
-        <w:t xml:space="preserve">}; </w:t>
-      </w:r>
-      <w:r>
-        <w:rPr>
-          <w:rFonts w:ascii="Arial" w:eastAsia="Arial" w:hAnsi="Arial" w:cs="Arial"/>
-          <w:b/>
-          <w:color w:val="000000"/>
-          <w:sz w:val="20"/>
-          <w:szCs w:val="20"/>
-        </w:rPr>
-        <w:t>Centímetros cúbicos:</w:t>
-      </w:r>
-      <w:r>
-        <w:rPr>
-          <w:rFonts w:ascii="Arial" w:eastAsia="Arial" w:hAnsi="Arial" w:cs="Arial"/>
-          <w:color w:val="000000"/>
-          <w:sz w:val="20"/>
-          <w:szCs w:val="20"/>
-        </w:rPr>
-        <w:t xml:space="preserve"> {cm3Vehiculo}; </w:t>
-      </w:r>
-      <w:r>
-        <w:rPr>
-          <w:rFonts w:ascii="Arial" w:eastAsia="Arial" w:hAnsi="Arial" w:cs="Arial"/>
-          <w:b/>
-          <w:color w:val="000000"/>
-          <w:sz w:val="20"/>
-          <w:szCs w:val="20"/>
-        </w:rPr>
-        <w:t xml:space="preserve">Asientos: </w:t>
-      </w:r>
-      <w:r>
-        <w:rPr>
-          <w:rFonts w:ascii="Arial" w:eastAsia="Arial" w:hAnsi="Arial" w:cs="Arial"/>
-          <w:bCs/>
-          <w:color w:val="000000"/>
-          <w:sz w:val="20"/>
-          <w:szCs w:val="20"/>
-        </w:rPr>
-        <w:t>{</w:t>
-      </w:r>
-      <w:proofErr w:type="spellStart"/>
-      <w:r>
-        <w:rPr>
-          <w:rFonts w:ascii="Arial" w:eastAsia="Arial" w:hAnsi="Arial" w:cs="Arial"/>
-          <w:bCs/>
-          <w:color w:val="000000"/>
-          <w:sz w:val="20"/>
-          <w:szCs w:val="20"/>
-        </w:rPr>
-        <w:t>asientosVehiculo</w:t>
-      </w:r>
-      <w:proofErr w:type="spellEnd"/>
-      <w:r>
-        <w:rPr>
-          <w:rFonts w:ascii="Arial" w:eastAsia="Arial" w:hAnsi="Arial" w:cs="Arial"/>
-          <w:bCs/>
-          <w:color w:val="000000"/>
-          <w:sz w:val="20"/>
-          <w:szCs w:val="20"/>
-        </w:rPr>
-        <w:t>};</w:t>
-      </w:r>
-      <w:r>
-        <w:rPr>
-          <w:rFonts w:ascii="Arial" w:eastAsia="Arial" w:hAnsi="Arial" w:cs="Arial"/>
-          <w:color w:val="000000"/>
-          <w:sz w:val="20"/>
-          <w:szCs w:val="20"/>
-        </w:rPr>
-        <w:t xml:space="preserve"> </w:t>
-      </w:r>
-      <w:r>
-        <w:rPr>
-          <w:rFonts w:ascii="Arial" w:eastAsia="Arial" w:hAnsi="Arial" w:cs="Arial"/>
-          <w:b/>
-          <w:color w:val="000000"/>
-          <w:sz w:val="20"/>
-          <w:szCs w:val="20"/>
-        </w:rPr>
-        <w:t>Cilindros:</w:t>
-      </w:r>
-      <w:r>
-        <w:rPr>
-          <w:rFonts w:ascii="Arial" w:eastAsia="Arial" w:hAnsi="Arial" w:cs="Arial"/>
-          <w:color w:val="000000"/>
-          <w:sz w:val="20"/>
-          <w:szCs w:val="20"/>
-        </w:rPr>
-        <w:t xml:space="preserve"> {</w:t>
-      </w:r>
-      <w:proofErr w:type="spellStart"/>
-      <w:r>
-        <w:rPr>
-          <w:rFonts w:ascii="Arial" w:eastAsia="Arial" w:hAnsi="Arial" w:cs="Arial"/>
-          <w:color w:val="000000"/>
-          <w:sz w:val="20"/>
-          <w:szCs w:val="20"/>
-        </w:rPr>
-        <w:t>cilindrosVehiculo</w:t>
-      </w:r>
-      <w:proofErr w:type="spellEnd"/>
-      <w:r>
-        <w:rPr>
-          <w:rFonts w:ascii="Arial" w:eastAsia="Arial" w:hAnsi="Arial" w:cs="Arial"/>
-          <w:color w:val="000000"/>
-          <w:sz w:val="20"/>
-          <w:szCs w:val="20"/>
-        </w:rPr>
-        <w:t>};</w:t>
-      </w:r>
-      <w:r>
-        <w:rPr>
-          <w:rFonts w:ascii="Arial" w:eastAsia="Arial" w:hAnsi="Arial" w:cs="Arial"/>
-          <w:i/>
-          <w:color w:val="000000"/>
-          <w:sz w:val="20"/>
-          <w:szCs w:val="20"/>
-        </w:rPr>
-        <w:t xml:space="preserve"> </w:t>
-      </w:r>
-      <w:r>
-        <w:rPr>
-          <w:rFonts w:ascii="Arial" w:eastAsia="Arial" w:hAnsi="Arial" w:cs="Arial"/>
-          <w:b/>
-          <w:color w:val="000000"/>
-          <w:sz w:val="20"/>
-          <w:szCs w:val="20"/>
-        </w:rPr>
-        <w:t xml:space="preserve">Código ISCV: </w:t>
-      </w:r>
-      <w:r>
-        <w:rPr>
-          <w:rFonts w:ascii="Arial" w:eastAsia="Arial" w:hAnsi="Arial" w:cs="Arial"/>
-          <w:color w:val="000000"/>
-          <w:sz w:val="20"/>
-          <w:szCs w:val="20"/>
-        </w:rPr>
-        <w:t>{</w:t>
-      </w:r>
-      <w:proofErr w:type="spellStart"/>
-      <w:r>
-        <w:rPr>
-          <w:rFonts w:ascii="Arial" w:eastAsia="Arial" w:hAnsi="Arial" w:cs="Arial"/>
-          <w:color w:val="000000"/>
-          <w:sz w:val="20"/>
-          <w:szCs w:val="20"/>
-        </w:rPr>
-        <w:t>iscvVehiculo</w:t>
-      </w:r>
-      <w:proofErr w:type="spellEnd"/>
-      <w:r>
-        <w:rPr>
-          <w:rFonts w:ascii="Arial" w:eastAsia="Arial" w:hAnsi="Arial" w:cs="Arial"/>
-          <w:color w:val="000000"/>
-          <w:sz w:val="20"/>
-          <w:szCs w:val="20"/>
-        </w:rPr>
-        <w:t>}</w:t>
-      </w:r>
-      <w:r>
-        <w:rPr>
-          <w:rFonts w:ascii="Arial" w:eastAsia="Arial" w:hAnsi="Arial" w:cs="Arial"/>
-          <w:color w:val="000000"/>
-          <w:sz w:val="20"/>
-          <w:szCs w:val="20"/>
-        </w:rPr>
-        <w:t xml:space="preserve">, </w:t>
-      </w:r>
-      <w:r>
-        <w:rPr>
-          <w:rFonts w:ascii="Arial" w:eastAsia="Arial" w:hAnsi="Arial" w:cs="Arial"/>
-          <w:color w:val="000000"/>
-          <w:sz w:val="20"/>
-          <w:szCs w:val="20"/>
-        </w:rPr>
-        <w:t xml:space="preserve">ante </w:t>
-      </w:r>
-      <w:r>
-        <w:rPr>
-          <w:rFonts w:ascii="Arial" w:eastAsia="Arial" w:hAnsi="Arial" w:cs="Arial"/>
-          <w:b/>
-          <w:color w:val="000000"/>
-          <w:sz w:val="20"/>
-          <w:szCs w:val="20"/>
-        </w:rPr>
-        <w:t>{</w:t>
-      </w:r>
-      <w:r>
-        <w:rPr>
-          <w:rFonts w:ascii="Arial" w:eastAsia="Arial" w:hAnsi="Arial" w:cs="Arial"/>
-          <w:b/>
-          <w:color w:val="000000"/>
-          <w:sz w:val="20"/>
-          <w:szCs w:val="20"/>
-        </w:rPr>
-        <w:t>empresa</w:t>
+      <w:r>
+        <w:rPr>
+          <w:rFonts w:ascii="Arial" w:eastAsia="Arial" w:hAnsi="Arial" w:cs="Arial"/>
+          <w:b/>
+          <w:color w:val="000000"/>
+          <w:sz w:val="20"/>
+          <w:szCs w:val="20"/>
+        </w:rPr>
+        <w:t>agencia</w:t>
       </w:r>
       <w:r>
         <w:rPr>
@@ -1192,7 +882,6 @@
         </w:rPr>
         <w:t>{</w:t>
       </w:r>
-      <w:proofErr w:type="spellStart"/>
       <w:r>
         <w:rPr>
           <w:rFonts w:ascii="Arial" w:eastAsia="Arial" w:hAnsi="Arial" w:cs="Arial"/>
@@ -1204,7 +893,6 @@
         </w:rPr>
         <w:t>nombreCompleto</w:t>
       </w:r>
-      <w:proofErr w:type="spellEnd"/>
       <w:r>
         <w:rPr>
           <w:rFonts w:ascii="Arial" w:eastAsia="Arial" w:hAnsi="Arial" w:cs="Arial"/>

</xml_diff>